<commit_message>
Deep Learning for Person Re-identification
</commit_message>
<xml_diff>
--- a/笔记/Multiview/Deep Learning for Person Re-identification:.docx
+++ b/笔记/Multiview/Deep Learning for Person Re-identification:.docx
@@ -2499,7 +2499,7 @@
           <w:numId w:val="0"/>
         </w:numPr>
         <w:rPr>
-          <w:rFonts w:hint="default"/>
+          <w:rFonts w:hint="eastAsia"/>
           <w:b w:val="0"/>
           <w:bCs w:val="0"/>
           <w:color w:val="auto"/>
@@ -2531,6 +2531,146 @@
           <w:lang w:val="en-US" w:eastAsia="zh-CN"/>
         </w:rPr>
         <w:t>、Viewpoint Information、Domain Information、Generation/Augmentation</w:t>
+      </w:r>
+    </w:p>
+    <w:p>
+      <w:pPr>
+        <w:numPr>
+          <w:ilvl w:val="0"/>
+          <w:numId w:val="0"/>
+        </w:numPr>
+        <w:rPr>
+          <w:rFonts w:hint="default"/>
+          <w:b/>
+          <w:bCs/>
+          <w:color w:val="auto"/>
+          <w:sz w:val="21"/>
+          <w:szCs w:val="21"/>
+          <w:lang w:val="en-US" w:eastAsia="zh-CN"/>
+        </w:rPr>
+      </w:pPr>
+      <w:r>
+        <w:rPr>
+          <w:rFonts w:hint="default"/>
+          <w:b/>
+          <w:bCs/>
+          <w:color w:val="auto"/>
+          <w:sz w:val="21"/>
+          <w:szCs w:val="21"/>
+          <w:lang w:val="en-US" w:eastAsia="zh-CN"/>
+        </w:rPr>
+        <w:t>2.1.4 Video Feature Representation Learning</w:t>
+      </w:r>
+    </w:p>
+    <w:p>
+      <w:pPr>
+        <w:numPr>
+          <w:ilvl w:val="0"/>
+          <w:numId w:val="0"/>
+        </w:numPr>
+        <w:rPr>
+          <w:rFonts w:hint="default"/>
+          <w:b/>
+          <w:bCs/>
+          <w:color w:val="auto"/>
+          <w:sz w:val="21"/>
+          <w:szCs w:val="21"/>
+          <w:lang w:val="en-US" w:eastAsia="zh-CN"/>
+        </w:rPr>
+      </w:pPr>
+      <w:r>
+        <w:rPr>
+          <w:rFonts w:hint="default"/>
+          <w:b/>
+          <w:bCs/>
+          <w:color w:val="auto"/>
+          <w:sz w:val="21"/>
+          <w:szCs w:val="21"/>
+          <w:lang w:val="en-US" w:eastAsia="zh-CN"/>
+        </w:rPr>
+        <w:t>2.1.5 Architecture Design</w:t>
+      </w:r>
+    </w:p>
+    <w:p>
+      <w:pPr>
+        <w:numPr>
+          <w:ilvl w:val="0"/>
+          <w:numId w:val="0"/>
+        </w:numPr>
+        <w:rPr>
+          <w:rFonts w:hint="eastAsia"/>
+          <w:b w:val="0"/>
+          <w:bCs w:val="0"/>
+          <w:color w:val="auto"/>
+          <w:sz w:val="21"/>
+          <w:szCs w:val="21"/>
+          <w:lang w:val="en-US" w:eastAsia="zh-CN"/>
+        </w:rPr>
+      </w:pPr>
+      <w:r>
+        <w:rPr>
+          <w:rFonts w:hint="eastAsia"/>
+          <w:b w:val="0"/>
+          <w:bCs w:val="0"/>
+          <w:color w:val="auto"/>
+          <w:sz w:val="21"/>
+          <w:szCs w:val="21"/>
+          <w:lang w:val="en-US" w:eastAsia="zh-CN"/>
+        </w:rPr>
+        <w:t>算法结构多采用神经网络的结构作为骨架，即Framing person Re-ID as a specific pedestrian retrieval problem, most existing works adopt the network architec</w:t>
+      </w:r>
+      <w:r>
+        <w:rPr>
+          <w:rFonts w:hint="eastAsia"/>
+          <w:b w:val="0"/>
+          <w:bCs w:val="0"/>
+          <w:color w:val="auto"/>
+          <w:sz w:val="21"/>
+          <w:szCs w:val="21"/>
+          <w:lang w:val="en-US" w:eastAsia="zh-CN"/>
+        </w:rPr>
+        <w:t/>
+      </w:r>
+      <w:r>
+        <w:rPr>
+          <w:rFonts w:hint="eastAsia"/>
+          <w:b w:val="0"/>
+          <w:bCs w:val="0"/>
+          <w:color w:val="auto"/>
+          <w:sz w:val="21"/>
+          <w:szCs w:val="21"/>
+          <w:lang w:val="en-US" w:eastAsia="zh-CN"/>
+        </w:rPr>
+        <w:t>tures [32], [70], [71], [72] designed for image classification as</w:t>
+      </w:r>
+    </w:p>
+    <w:p>
+      <w:pPr>
+        <w:numPr>
+          <w:ilvl w:val="0"/>
+          <w:numId w:val="0"/>
+        </w:numPr>
+        <w:rPr>
+          <w:rFonts w:hint="default"/>
+          <w:b w:val="0"/>
+          <w:bCs w:val="0"/>
+          <w:color w:val="auto"/>
+          <w:sz w:val="21"/>
+          <w:szCs w:val="21"/>
+          <w:lang w:val="en-US" w:eastAsia="zh-CN"/>
+        </w:rPr>
+      </w:pPr>
+      <w:r>
+        <w:rPr>
+          <w:rFonts w:hint="eastAsia"/>
+          <w:b w:val="0"/>
+          <w:bCs w:val="0"/>
+          <w:color w:val="auto"/>
+          <w:sz w:val="21"/>
+          <w:szCs w:val="21"/>
+          <w:lang w:val="en-US" w:eastAsia="zh-CN"/>
+        </w:rPr>
+        <w:t>the backbone.</w:t>
       </w:r>
       <w:bookmarkStart w:id="0" w:name="_GoBack"/>
       <w:bookmarkEnd w:id="0"/>
@@ -3290,6 +3430,10 @@
         <w:widowControl/>
         <w:suppressLineNumbers w:val="0"/>
         <w:jc w:val="left"/>
+        <w:rPr>
+          <w:rFonts w:hint="eastAsia"/>
+          <w:lang w:val="en-US" w:eastAsia="zh-CN"/>
+        </w:rPr>
       </w:pPr>
       <w:r>
         <w:rPr>
@@ -3315,6 +3459,49 @@
         </w:rPr>
         <w:t>姿势归一化图像生成方法</w:t>
       </w:r>
+    </w:p>
+    <w:p>
+      <w:pPr>
+        <w:keepNext w:val="0"/>
+        <w:keepLines w:val="0"/>
+        <w:widowControl/>
+        <w:suppressLineNumbers w:val="0"/>
+        <w:jc w:val="left"/>
+        <w:rPr>
+          <w:rFonts w:hint="default"/>
+          <w:lang w:val="en-US" w:eastAsia="zh-CN"/>
+        </w:rPr>
+      </w:pPr>
+      <w:r>
+        <w:rPr>
+          <w:rFonts w:hint="eastAsia"/>
+          <w:lang w:val="en-US" w:eastAsia="zh-CN"/>
+        </w:rPr>
+        <w:t>Deep Metric Learning：</w:t>
+      </w:r>
+      <w:r>
+        <w:rPr>
+          <w:rFonts w:hint="default"/>
+          <w:lang w:val="en-US" w:eastAsia="zh-CN"/>
+        </w:rPr>
+        <w:t>深度度量学习</w:t>
+      </w:r>
+    </w:p>
+    <w:p>
+      <w:pPr>
+        <w:keepNext w:val="0"/>
+        <w:keepLines w:val="0"/>
+        <w:widowControl/>
+        <w:suppressLineNumbers w:val="0"/>
+        <w:jc w:val="left"/>
+        <w:rPr>
+          <w:rFonts w:hint="default" w:ascii="宋体" w:hAnsi="宋体" w:eastAsia="宋体" w:cs="宋体"/>
+          <w:kern w:val="0"/>
+          <w:sz w:val="24"/>
+          <w:szCs w:val="24"/>
+          <w:lang w:val="en-US" w:eastAsia="zh-CN" w:bidi="ar"/>
+        </w:rPr>
+      </w:pPr>
     </w:p>
     <w:p>
       <w:pPr>

</xml_diff>